<commit_message>
Updating server name from localhost
</commit_message>
<xml_diff>
--- a/documents/Notes.docx
+++ b/documents/Notes.docx
@@ -78,7 +78,170 @@
           <w:spacing w:val="2"/>
           <w:shd w:val="clear" w:color="auto" w:fill="FFFFFF"/>
         </w:rPr>
-        <w:t xml:space="preserve">Deploy </w:t>
+        <w:t>Setup database</w:t>
+      </w:r>
+      <w:bookmarkStart w:id="0" w:name="_GoBack"/>
+      <w:bookmarkEnd w:id="0"/>
+    </w:p>
+    <w:p>
+      <w:pPr>
+        <w:pStyle w:val="ListParagraph"/>
+        <w:rPr>
+          <w:rFonts w:ascii="Roboto" w:hAnsi="Roboto"/>
+          <w:bCs/>
+          <w:color w:val="202124"/>
+          <w:spacing w:val="2"/>
+          <w:shd w:val="clear" w:color="auto" w:fill="FFFFFF"/>
+        </w:rPr>
+      </w:pPr>
+    </w:p>
+    <w:p>
+      <w:pPr>
+        <w:rPr>
+          <w:rFonts w:ascii="Roboto" w:hAnsi="Roboto"/>
+          <w:b/>
+          <w:color w:val="202124"/>
+          <w:spacing w:val="2"/>
+          <w:shd w:val="clear" w:color="auto" w:fill="FFFFFF"/>
+        </w:rPr>
+      </w:pPr>
+      <w:r>
+        <w:rPr>
+          <w:rFonts w:ascii="Roboto" w:hAnsi="Roboto"/>
+          <w:b/>
+          <w:color w:val="202124"/>
+          <w:spacing w:val="2"/>
+          <w:shd w:val="clear" w:color="auto" w:fill="FFFFFF"/>
+        </w:rPr>
+        <w:t>Next steps</w:t>
+      </w:r>
+    </w:p>
+    <w:p>
+      <w:pPr>
+        <w:pStyle w:val="ListParagraph"/>
+        <w:numPr>
+          <w:ilvl w:val="0"/>
+          <w:numId w:val="3"/>
+        </w:numPr>
+        <w:rPr>
+          <w:rFonts w:ascii="Roboto" w:hAnsi="Roboto"/>
+          <w:bCs/>
+          <w:color w:val="202124"/>
+          <w:spacing w:val="2"/>
+          <w:shd w:val="clear" w:color="auto" w:fill="FFFFFF"/>
+        </w:rPr>
+      </w:pPr>
+      <w:r>
+        <w:rPr>
+          <w:rFonts w:ascii="Roboto" w:hAnsi="Roboto"/>
+          <w:bCs/>
+          <w:color w:val="202124"/>
+          <w:spacing w:val="2"/>
+          <w:shd w:val="clear" w:color="auto" w:fill="FFFFFF"/>
+        </w:rPr>
+        <w:t>Test email sending</w:t>
+      </w:r>
+    </w:p>
+    <w:p>
+      <w:pPr>
+        <w:pStyle w:val="ListParagraph"/>
+        <w:numPr>
+          <w:ilvl w:val="0"/>
+          <w:numId w:val="3"/>
+        </w:numPr>
+        <w:rPr>
+          <w:rFonts w:ascii="Roboto" w:hAnsi="Roboto"/>
+          <w:bCs/>
+          <w:color w:val="202124"/>
+          <w:spacing w:val="2"/>
+          <w:shd w:val="clear" w:color="auto" w:fill="FFFFFF"/>
+        </w:rPr>
+      </w:pPr>
+      <w:r>
+        <w:rPr>
+          <w:rFonts w:ascii="Roboto" w:hAnsi="Roboto"/>
+          <w:bCs/>
+          <w:color w:val="202124"/>
+          <w:spacing w:val="2"/>
+          <w:shd w:val="clear" w:color="auto" w:fill="FFFFFF"/>
+        </w:rPr>
+        <w:t>Test on 4k screen</w:t>
+      </w:r>
+    </w:p>
+    <w:p>
+      <w:pPr>
+        <w:pStyle w:val="ListParagraph"/>
+        <w:numPr>
+          <w:ilvl w:val="0"/>
+          <w:numId w:val="3"/>
+        </w:numPr>
+        <w:rPr>
+          <w:rFonts w:ascii="Roboto" w:hAnsi="Roboto"/>
+          <w:bCs/>
+          <w:color w:val="202124"/>
+          <w:spacing w:val="2"/>
+          <w:shd w:val="clear" w:color="auto" w:fill="FFFFFF"/>
+        </w:rPr>
+      </w:pPr>
+      <w:r>
+        <w:rPr>
+          <w:rFonts w:ascii="Roboto" w:hAnsi="Roboto"/>
+          <w:bCs/>
+          <w:color w:val="202124"/>
+          <w:spacing w:val="2"/>
+          <w:shd w:val="clear" w:color="auto" w:fill="FFFFFF"/>
+        </w:rPr>
+        <w:t>If wrong login entered – currently diverts to login</w:t>
+      </w:r>
+    </w:p>
+    <w:p>
+      <w:pPr>
+        <w:pStyle w:val="ListParagraph"/>
+        <w:numPr>
+          <w:ilvl w:val="0"/>
+          <w:numId w:val="3"/>
+        </w:numPr>
+        <w:rPr>
+          <w:rFonts w:ascii="Roboto" w:hAnsi="Roboto"/>
+          <w:bCs/>
+          <w:color w:val="202124"/>
+          <w:spacing w:val="2"/>
+          <w:shd w:val="clear" w:color="auto" w:fill="FFFFFF"/>
+        </w:rPr>
+      </w:pPr>
+      <w:r>
+        <w:rPr>
+          <w:rFonts w:ascii="Roboto" w:hAnsi="Roboto"/>
+          <w:bCs/>
+          <w:color w:val="202124"/>
+          <w:spacing w:val="2"/>
+          <w:shd w:val="clear" w:color="auto" w:fill="FFFFFF"/>
+        </w:rPr>
+        <w:t>Pagination</w:t>
+      </w:r>
+    </w:p>
+    <w:p>
+      <w:pPr>
+        <w:pStyle w:val="ListParagraph"/>
+        <w:numPr>
+          <w:ilvl w:val="0"/>
+          <w:numId w:val="3"/>
+        </w:numPr>
+        <w:rPr>
+          <w:rFonts w:ascii="Roboto" w:hAnsi="Roboto"/>
+          <w:color w:val="202124"/>
+          <w:spacing w:val="2"/>
+          <w:shd w:val="clear" w:color="auto" w:fill="FFFFFF"/>
+        </w:rPr>
+      </w:pPr>
+      <w:r>
+        <w:rPr>
+          <w:rFonts w:ascii="Roboto" w:hAnsi="Roboto"/>
+          <w:color w:val="202124"/>
+          <w:spacing w:val="2"/>
+          <w:shd w:val="clear" w:color="auto" w:fill="FFFFFF"/>
+        </w:rPr>
+        <w:t>Mobile testing</w:t>
       </w:r>
     </w:p>
     <w:p>
@@ -90,21 +253,45 @@
         </w:numPr>
         <w:rPr>
           <w:rFonts w:ascii="Roboto" w:hAnsi="Roboto"/>
-          <w:bCs/>
-          <w:color w:val="202124"/>
-          <w:spacing w:val="2"/>
-          <w:shd w:val="clear" w:color="auto" w:fill="FFFFFF"/>
-        </w:rPr>
-      </w:pPr>
-      <w:r>
-        <w:rPr>
-          <w:rFonts w:ascii="Roboto" w:hAnsi="Roboto"/>
-          <w:bCs/>
-          <w:color w:val="202124"/>
-          <w:spacing w:val="2"/>
-          <w:shd w:val="clear" w:color="auto" w:fill="FFFFFF"/>
-        </w:rPr>
-        <w:t>Test email sending</w:t>
+          <w:color w:val="202124"/>
+          <w:spacing w:val="2"/>
+          <w:shd w:val="clear" w:color="auto" w:fill="FFFFFF"/>
+        </w:rPr>
+      </w:pPr>
+      <w:r>
+        <w:rPr>
+          <w:rFonts w:ascii="Roboto" w:hAnsi="Roboto"/>
+          <w:color w:val="202124"/>
+          <w:spacing w:val="2"/>
+          <w:shd w:val="clear" w:color="auto" w:fill="FFFFFF"/>
+        </w:rPr>
+        <w:t>Get admin and logout into the burger bars</w:t>
+      </w:r>
+    </w:p>
+    <w:p>
+      <w:pPr>
+        <w:pStyle w:val="ListParagraph"/>
+        <w:numPr>
+          <w:ilvl w:val="0"/>
+          <w:numId w:val="3"/>
+        </w:numPr>
+        <w:rPr>
+          <w:rFonts w:ascii="Roboto" w:hAnsi="Roboto"/>
+          <w:bCs/>
+          <w:color w:val="202124"/>
+          <w:spacing w:val="2"/>
+          <w:shd w:val="clear" w:color="auto" w:fill="FFFFFF"/>
+        </w:rPr>
+      </w:pPr>
+      <w:r>
+        <w:rPr>
+          <w:rFonts w:ascii="Roboto" w:hAnsi="Roboto"/>
+          <w:bCs/>
+          <w:color w:val="202124"/>
+          <w:spacing w:val="2"/>
+          <w:shd w:val="clear" w:color="auto" w:fill="FFFFFF"/>
+        </w:rPr>
+        <w:t>Get on Github</w:t>
       </w:r>
     </w:p>
     <w:p>
@@ -130,136 +317,8 @@
           <w:spacing w:val="2"/>
           <w:shd w:val="clear" w:color="auto" w:fill="FFFFFF"/>
         </w:rPr>
-        <w:t>Test on 4k screen</w:t>
-      </w:r>
-    </w:p>
-    <w:p>
-      <w:pPr>
-        <w:pStyle w:val="ListParagraph"/>
-        <w:numPr>
-          <w:ilvl w:val="1"/>
-          <w:numId w:val="3"/>
-        </w:numPr>
-        <w:rPr>
-          <w:rFonts w:ascii="Roboto" w:hAnsi="Roboto"/>
-          <w:bCs/>
-          <w:color w:val="202124"/>
-          <w:spacing w:val="2"/>
-          <w:shd w:val="clear" w:color="auto" w:fill="FFFFFF"/>
-        </w:rPr>
-      </w:pPr>
-      <w:proofErr w:type="spellStart"/>
-      <w:r>
-        <w:rPr>
-          <w:rFonts w:ascii="Roboto" w:hAnsi="Roboto"/>
-          <w:bCs/>
-          <w:color w:val="202124"/>
-          <w:spacing w:val="2"/>
-          <w:shd w:val="clear" w:color="auto" w:fill="FFFFFF"/>
-        </w:rPr>
-        <w:t>puttygen</w:t>
-      </w:r>
-      <w:proofErr w:type="spellEnd"/>
-      <w:r>
-        <w:rPr>
-          <w:rFonts w:ascii="Roboto" w:hAnsi="Roboto"/>
-          <w:bCs/>
-          <w:color w:val="202124"/>
-          <w:spacing w:val="2"/>
-          <w:shd w:val="clear" w:color="auto" w:fill="FFFFFF"/>
-        </w:rPr>
-        <w:t xml:space="preserve"> </w:t>
-      </w:r>
-      <w:proofErr w:type="gramStart"/>
-      <w:r>
-        <w:rPr>
-          <w:rFonts w:ascii="Roboto" w:hAnsi="Roboto"/>
-          <w:bCs/>
-          <w:color w:val="202124"/>
-          <w:spacing w:val="2"/>
-          <w:shd w:val="clear" w:color="auto" w:fill="FFFFFF"/>
-        </w:rPr>
-        <w:t>C;\Users\</w:t>
-      </w:r>
-      <w:proofErr w:type="spellStart"/>
-      <w:r>
-        <w:rPr>
-          <w:rFonts w:ascii="Roboto" w:hAnsi="Roboto"/>
-          <w:bCs/>
-          <w:color w:val="202124"/>
-          <w:spacing w:val="2"/>
-          <w:shd w:val="clear" w:color="auto" w:fill="FFFFFF"/>
-        </w:rPr>
-        <w:t>d_mof</w:t>
-      </w:r>
-      <w:proofErr w:type="spellEnd"/>
-      <w:r>
-        <w:rPr>
-          <w:rFonts w:ascii="Roboto" w:hAnsi="Roboto"/>
-          <w:bCs/>
-          <w:color w:val="202124"/>
-          <w:spacing w:val="2"/>
-          <w:shd w:val="clear" w:color="auto" w:fill="FFFFFF"/>
-        </w:rPr>
-        <w:t>\Desktop\putty-</w:t>
-      </w:r>
-      <w:proofErr w:type="spellStart"/>
-      <w:r>
-        <w:rPr>
-          <w:rFonts w:ascii="Roboto" w:hAnsi="Roboto"/>
-          <w:bCs/>
-          <w:color w:val="202124"/>
-          <w:spacing w:val="2"/>
-          <w:shd w:val="clear" w:color="auto" w:fill="FFFFFF"/>
-        </w:rPr>
-        <w:t>private.ppk</w:t>
-      </w:r>
-      <w:proofErr w:type="spellEnd"/>
-      <w:proofErr w:type="gramEnd"/>
-      <w:r>
-        <w:rPr>
-          <w:rFonts w:ascii="Roboto" w:hAnsi="Roboto"/>
-          <w:bCs/>
-          <w:color w:val="202124"/>
-          <w:spacing w:val="2"/>
-          <w:shd w:val="clear" w:color="auto" w:fill="FFFFFF"/>
-        </w:rPr>
-        <w:t xml:space="preserve"> -O private-</w:t>
-      </w:r>
-      <w:proofErr w:type="spellStart"/>
-      <w:r>
-        <w:rPr>
-          <w:rFonts w:ascii="Roboto" w:hAnsi="Roboto"/>
-          <w:bCs/>
-          <w:color w:val="202124"/>
-          <w:spacing w:val="2"/>
-          <w:shd w:val="clear" w:color="auto" w:fill="FFFFFF"/>
-        </w:rPr>
-        <w:t>ssh</w:t>
-      </w:r>
-      <w:proofErr w:type="spellEnd"/>
-      <w:r>
-        <w:rPr>
-          <w:rFonts w:ascii="Roboto" w:hAnsi="Roboto"/>
-          <w:bCs/>
-          <w:color w:val="202124"/>
-          <w:spacing w:val="2"/>
-          <w:shd w:val="clear" w:color="auto" w:fill="FFFFFF"/>
-        </w:rPr>
-        <w:t xml:space="preserve"> -o </w:t>
-      </w:r>
-      <w:proofErr w:type="spellStart"/>
-      <w:r>
-        <w:rPr>
-          <w:rFonts w:ascii="Roboto" w:hAnsi="Roboto"/>
-          <w:bCs/>
-          <w:color w:val="202124"/>
-          <w:spacing w:val="2"/>
-          <w:shd w:val="clear" w:color="auto" w:fill="FFFFFF"/>
-        </w:rPr>
-        <w:t>privatessh_key</w:t>
-      </w:r>
-      <w:proofErr w:type="spellEnd"/>
+        <w:t>README.md</w:t>
+      </w:r>
     </w:p>
     <w:p>
       <w:pPr>
@@ -284,10 +343,118 @@
           <w:spacing w:val="2"/>
           <w:shd w:val="clear" w:color="auto" w:fill="FFFFFF"/>
         </w:rPr>
-        <w:t>SSH into server</w:t>
-      </w:r>
-      <w:bookmarkStart w:id="0" w:name="_GoBack"/>
-      <w:bookmarkEnd w:id="0"/>
+        <w:t>What the app does</w:t>
+      </w:r>
+    </w:p>
+    <w:p>
+      <w:pPr>
+        <w:pStyle w:val="ListParagraph"/>
+        <w:numPr>
+          <w:ilvl w:val="2"/>
+          <w:numId w:val="3"/>
+        </w:numPr>
+        <w:rPr>
+          <w:rFonts w:ascii="Roboto" w:hAnsi="Roboto"/>
+          <w:bCs/>
+          <w:color w:val="202124"/>
+          <w:spacing w:val="2"/>
+          <w:shd w:val="clear" w:color="auto" w:fill="FFFFFF"/>
+        </w:rPr>
+      </w:pPr>
+      <w:r>
+        <w:rPr>
+          <w:rFonts w:ascii="Roboto" w:hAnsi="Roboto"/>
+          <w:bCs/>
+          <w:color w:val="202124"/>
+          <w:spacing w:val="2"/>
+          <w:shd w:val="clear" w:color="auto" w:fill="FFFFFF"/>
+        </w:rPr>
+        <w:t>What I learned</w:t>
+      </w:r>
+    </w:p>
+    <w:p>
+      <w:pPr>
+        <w:pStyle w:val="ListParagraph"/>
+        <w:numPr>
+          <w:ilvl w:val="3"/>
+          <w:numId w:val="3"/>
+        </w:numPr>
+        <w:rPr>
+          <w:rFonts w:ascii="Roboto" w:hAnsi="Roboto"/>
+          <w:bCs/>
+          <w:color w:val="202124"/>
+          <w:spacing w:val="2"/>
+          <w:shd w:val="clear" w:color="auto" w:fill="FFFFFF"/>
+        </w:rPr>
+      </w:pPr>
+      <w:r>
+        <w:rPr>
+          <w:rFonts w:ascii="Roboto" w:hAnsi="Roboto"/>
+          <w:bCs/>
+          <w:color w:val="202124"/>
+          <w:spacing w:val="2"/>
+          <w:shd w:val="clear" w:color="auto" w:fill="FFFFFF"/>
+        </w:rPr>
+        <w:t>Password reset</w:t>
+      </w:r>
+    </w:p>
+    <w:p>
+      <w:pPr>
+        <w:pStyle w:val="ListParagraph"/>
+        <w:numPr>
+          <w:ilvl w:val="3"/>
+          <w:numId w:val="3"/>
+        </w:numPr>
+        <w:rPr>
+          <w:rFonts w:ascii="Roboto" w:hAnsi="Roboto"/>
+          <w:bCs/>
+          <w:color w:val="202124"/>
+          <w:spacing w:val="2"/>
+          <w:shd w:val="clear" w:color="auto" w:fill="FFFFFF"/>
+        </w:rPr>
+      </w:pPr>
+      <w:r>
+        <w:rPr>
+          <w:rFonts w:ascii="Roboto" w:hAnsi="Roboto"/>
+          <w:bCs/>
+          <w:color w:val="202124"/>
+          <w:spacing w:val="2"/>
+          <w:shd w:val="clear" w:color="auto" w:fill="FFFFFF"/>
+        </w:rPr>
+        <w:t>CRUD app</w:t>
+      </w:r>
+    </w:p>
+    <w:p>
+      <w:pPr>
+        <w:rPr>
+          <w:rFonts w:ascii="Roboto" w:hAnsi="Roboto"/>
+          <w:bCs/>
+          <w:color w:val="202124"/>
+          <w:spacing w:val="2"/>
+          <w:shd w:val="clear" w:color="auto" w:fill="FFFFFF"/>
+        </w:rPr>
+      </w:pPr>
+    </w:p>
+    <w:p>
+      <w:pPr>
+        <w:rPr>
+          <w:rFonts w:ascii="Roboto" w:hAnsi="Roboto"/>
+          <w:b/>
+          <w:color w:val="202124"/>
+          <w:spacing w:val="2"/>
+          <w:shd w:val="clear" w:color="auto" w:fill="FFFFFF"/>
+        </w:rPr>
+      </w:pPr>
+      <w:r>
+        <w:rPr>
+          <w:rFonts w:ascii="Roboto" w:hAnsi="Roboto"/>
+          <w:b/>
+          <w:color w:val="202124"/>
+          <w:spacing w:val="2"/>
+          <w:shd w:val="clear" w:color="auto" w:fill="FFFFFF"/>
+        </w:rPr>
+        <w:t>Nice to have</w:t>
+      </w:r>
     </w:p>
     <w:p>
       <w:pPr>
@@ -312,40 +479,7 @@
           <w:spacing w:val="2"/>
           <w:shd w:val="clear" w:color="auto" w:fill="FFFFFF"/>
         </w:rPr>
-        <w:t>If wrong login entered – currently diverts to login</w:t>
-      </w:r>
-    </w:p>
-    <w:p>
-      <w:pPr>
-        <w:pStyle w:val="ListParagraph"/>
-        <w:rPr>
-          <w:rFonts w:ascii="Roboto" w:hAnsi="Roboto"/>
-          <w:bCs/>
-          <w:color w:val="202124"/>
-          <w:spacing w:val="2"/>
-          <w:shd w:val="clear" w:color="auto" w:fill="FFFFFF"/>
-        </w:rPr>
-      </w:pPr>
-    </w:p>
-    <w:p>
-      <w:pPr>
-        <w:rPr>
-          <w:rFonts w:ascii="Roboto" w:hAnsi="Roboto"/>
-          <w:b/>
-          <w:color w:val="202124"/>
-          <w:spacing w:val="2"/>
-          <w:shd w:val="clear" w:color="auto" w:fill="FFFFFF"/>
-        </w:rPr>
-      </w:pPr>
-      <w:r>
-        <w:rPr>
-          <w:rFonts w:ascii="Roboto" w:hAnsi="Roboto"/>
-          <w:b/>
-          <w:color w:val="202124"/>
-          <w:spacing w:val="2"/>
-          <w:shd w:val="clear" w:color="auto" w:fill="FFFFFF"/>
-        </w:rPr>
-        <w:t>Next steps</w:t>
+        <w:t>Password reset</w:t>
       </w:r>
     </w:p>
     <w:p>
@@ -366,12 +500,29 @@
       <w:r>
         <w:rPr>
           <w:rFonts w:ascii="Roboto" w:hAnsi="Roboto"/>
-          <w:bCs/>
-          <w:color w:val="202124"/>
-          <w:spacing w:val="2"/>
-          <w:shd w:val="clear" w:color="auto" w:fill="FFFFFF"/>
-        </w:rPr>
-        <w:t>Pagination</w:t>
+          <w:color w:val="202124"/>
+          <w:spacing w:val="2"/>
+          <w:shd w:val="clear" w:color="auto" w:fill="FFFFFF"/>
+        </w:rPr>
+        <w:t xml:space="preserve">When you hover over blog post </w:t>
+      </w:r>
+      <w:r>
+        <w:rPr>
+          <w:rFonts w:ascii="Roboto" w:hAnsi="Roboto"/>
+          <w:color w:val="202124"/>
+          <w:spacing w:val="2"/>
+          <w:shd w:val="clear" w:color="auto" w:fill="FFFFFF"/>
+        </w:rPr>
+        <w:t xml:space="preserve">it displays star </w:t>
+      </w:r>
+      <w:r>
+        <w:rPr>
+          <w:rFonts w:ascii="Roboto" w:hAnsi="Roboto"/>
+          <w:color w:val="202124"/>
+          <w:spacing w:val="2"/>
+          <w:shd w:val="clear" w:color="auto" w:fill="FFFFFF"/>
+        </w:rPr>
+        <w:t>rating</w:t>
       </w:r>
     </w:p>
     <w:p>
@@ -383,43 +534,21 @@
         </w:numPr>
         <w:rPr>
           <w:rFonts w:ascii="Roboto" w:hAnsi="Roboto"/>
-          <w:color w:val="202124"/>
-          <w:spacing w:val="2"/>
-          <w:shd w:val="clear" w:color="auto" w:fill="FFFFFF"/>
-        </w:rPr>
-      </w:pPr>
-      <w:r>
-        <w:rPr>
-          <w:rFonts w:ascii="Roboto" w:hAnsi="Roboto"/>
-          <w:color w:val="202124"/>
-          <w:spacing w:val="2"/>
-          <w:shd w:val="clear" w:color="auto" w:fill="FFFFFF"/>
-        </w:rPr>
-        <w:t>Mobile testing</w:t>
-      </w:r>
-    </w:p>
-    <w:p>
-      <w:pPr>
-        <w:pStyle w:val="ListParagraph"/>
-        <w:numPr>
-          <w:ilvl w:val="1"/>
-          <w:numId w:val="3"/>
-        </w:numPr>
-        <w:rPr>
-          <w:rFonts w:ascii="Roboto" w:hAnsi="Roboto"/>
-          <w:color w:val="202124"/>
-          <w:spacing w:val="2"/>
-          <w:shd w:val="clear" w:color="auto" w:fill="FFFFFF"/>
-        </w:rPr>
-      </w:pPr>
-      <w:r>
-        <w:rPr>
-          <w:rFonts w:ascii="Roboto" w:hAnsi="Roboto"/>
-          <w:color w:val="202124"/>
-          <w:spacing w:val="2"/>
-          <w:shd w:val="clear" w:color="auto" w:fill="FFFFFF"/>
-        </w:rPr>
-        <w:t>Get admin and logout into the burger bars</w:t>
+          <w:bCs/>
+          <w:color w:val="202124"/>
+          <w:spacing w:val="2"/>
+          <w:shd w:val="clear" w:color="auto" w:fill="FFFFFF"/>
+        </w:rPr>
+      </w:pPr>
+      <w:r>
+        <w:rPr>
+          <w:rFonts w:ascii="Roboto" w:hAnsi="Roboto"/>
+          <w:bCs/>
+          <w:color w:val="202124"/>
+          <w:spacing w:val="2"/>
+          <w:shd w:val="clear" w:color="auto" w:fill="FFFFFF"/>
+        </w:rPr>
+        <w:t>Footer</w:t>
       </w:r>
     </w:p>
     <w:p>
@@ -440,186 +569,11 @@
       <w:r>
         <w:rPr>
           <w:rFonts w:ascii="Roboto" w:hAnsi="Roboto"/>
-          <w:bCs/>
-          <w:color w:val="202124"/>
-          <w:spacing w:val="2"/>
-          <w:shd w:val="clear" w:color="auto" w:fill="FFFFFF"/>
-        </w:rPr>
-        <w:t xml:space="preserve">Get on </w:t>
-      </w:r>
-      <w:proofErr w:type="spellStart"/>
-      <w:r>
-        <w:rPr>
-          <w:rFonts w:ascii="Roboto" w:hAnsi="Roboto"/>
-          <w:bCs/>
-          <w:color w:val="202124"/>
-          <w:spacing w:val="2"/>
-          <w:shd w:val="clear" w:color="auto" w:fill="FFFFFF"/>
-        </w:rPr>
-        <w:t>Github</w:t>
-      </w:r>
-      <w:proofErr w:type="spellEnd"/>
-    </w:p>
-    <w:p>
-      <w:pPr>
-        <w:pStyle w:val="ListParagraph"/>
-        <w:numPr>
-          <w:ilvl w:val="1"/>
-          <w:numId w:val="3"/>
-        </w:numPr>
-        <w:rPr>
-          <w:rFonts w:ascii="Roboto" w:hAnsi="Roboto"/>
-          <w:bCs/>
-          <w:color w:val="202124"/>
-          <w:spacing w:val="2"/>
-          <w:shd w:val="clear" w:color="auto" w:fill="FFFFFF"/>
-        </w:rPr>
-      </w:pPr>
-      <w:r>
-        <w:rPr>
-          <w:rFonts w:ascii="Roboto" w:hAnsi="Roboto"/>
-          <w:bCs/>
-          <w:color w:val="202124"/>
-          <w:spacing w:val="2"/>
-          <w:shd w:val="clear" w:color="auto" w:fill="FFFFFF"/>
-        </w:rPr>
-        <w:t>README.md</w:t>
-      </w:r>
-    </w:p>
-    <w:p>
-      <w:pPr>
-        <w:pStyle w:val="ListParagraph"/>
-        <w:numPr>
-          <w:ilvl w:val="2"/>
-          <w:numId w:val="3"/>
-        </w:numPr>
-        <w:rPr>
-          <w:rFonts w:ascii="Roboto" w:hAnsi="Roboto"/>
-          <w:bCs/>
-          <w:color w:val="202124"/>
-          <w:spacing w:val="2"/>
-          <w:shd w:val="clear" w:color="auto" w:fill="FFFFFF"/>
-        </w:rPr>
-      </w:pPr>
-      <w:r>
-        <w:rPr>
-          <w:rFonts w:ascii="Roboto" w:hAnsi="Roboto"/>
-          <w:bCs/>
-          <w:color w:val="202124"/>
-          <w:spacing w:val="2"/>
-          <w:shd w:val="clear" w:color="auto" w:fill="FFFFFF"/>
-        </w:rPr>
-        <w:t>What the app does</w:t>
-      </w:r>
-    </w:p>
-    <w:p>
-      <w:pPr>
-        <w:pStyle w:val="ListParagraph"/>
-        <w:numPr>
-          <w:ilvl w:val="2"/>
-          <w:numId w:val="3"/>
-        </w:numPr>
-        <w:rPr>
-          <w:rFonts w:ascii="Roboto" w:hAnsi="Roboto"/>
-          <w:bCs/>
-          <w:color w:val="202124"/>
-          <w:spacing w:val="2"/>
-          <w:shd w:val="clear" w:color="auto" w:fill="FFFFFF"/>
-        </w:rPr>
-      </w:pPr>
-      <w:r>
-        <w:rPr>
-          <w:rFonts w:ascii="Roboto" w:hAnsi="Roboto"/>
-          <w:bCs/>
-          <w:color w:val="202124"/>
-          <w:spacing w:val="2"/>
-          <w:shd w:val="clear" w:color="auto" w:fill="FFFFFF"/>
-        </w:rPr>
-        <w:t>What I learned</w:t>
-      </w:r>
-    </w:p>
-    <w:p>
-      <w:pPr>
-        <w:pStyle w:val="ListParagraph"/>
-        <w:numPr>
-          <w:ilvl w:val="3"/>
-          <w:numId w:val="3"/>
-        </w:numPr>
-        <w:rPr>
-          <w:rFonts w:ascii="Roboto" w:hAnsi="Roboto"/>
-          <w:bCs/>
-          <w:color w:val="202124"/>
-          <w:spacing w:val="2"/>
-          <w:shd w:val="clear" w:color="auto" w:fill="FFFFFF"/>
-        </w:rPr>
-      </w:pPr>
-      <w:r>
-        <w:rPr>
-          <w:rFonts w:ascii="Roboto" w:hAnsi="Roboto"/>
-          <w:bCs/>
-          <w:color w:val="202124"/>
-          <w:spacing w:val="2"/>
-          <w:shd w:val="clear" w:color="auto" w:fill="FFFFFF"/>
-        </w:rPr>
-        <w:t>Password reset</w:t>
-      </w:r>
-    </w:p>
-    <w:p>
-      <w:pPr>
-        <w:pStyle w:val="ListParagraph"/>
-        <w:numPr>
-          <w:ilvl w:val="3"/>
-          <w:numId w:val="3"/>
-        </w:numPr>
-        <w:rPr>
-          <w:rFonts w:ascii="Roboto" w:hAnsi="Roboto"/>
-          <w:bCs/>
-          <w:color w:val="202124"/>
-          <w:spacing w:val="2"/>
-          <w:shd w:val="clear" w:color="auto" w:fill="FFFFFF"/>
-        </w:rPr>
-      </w:pPr>
-      <w:r>
-        <w:rPr>
-          <w:rFonts w:ascii="Roboto" w:hAnsi="Roboto"/>
-          <w:bCs/>
-          <w:color w:val="202124"/>
-          <w:spacing w:val="2"/>
-          <w:shd w:val="clear" w:color="auto" w:fill="FFFFFF"/>
-        </w:rPr>
-        <w:t>CRUD app</w:t>
-      </w:r>
-    </w:p>
-    <w:p>
-      <w:pPr>
-        <w:rPr>
-          <w:rFonts w:ascii="Roboto" w:hAnsi="Roboto"/>
-          <w:bCs/>
-          <w:color w:val="202124"/>
-          <w:spacing w:val="2"/>
-          <w:shd w:val="clear" w:color="auto" w:fill="FFFFFF"/>
-        </w:rPr>
-      </w:pPr>
-    </w:p>
-    <w:p>
-      <w:pPr>
-        <w:rPr>
-          <w:rFonts w:ascii="Roboto" w:hAnsi="Roboto"/>
-          <w:b/>
-          <w:color w:val="202124"/>
-          <w:spacing w:val="2"/>
-          <w:shd w:val="clear" w:color="auto" w:fill="FFFFFF"/>
-        </w:rPr>
-      </w:pPr>
-      <w:r>
-        <w:rPr>
-          <w:rFonts w:ascii="Roboto" w:hAnsi="Roboto"/>
-          <w:b/>
-          <w:color w:val="202124"/>
-          <w:spacing w:val="2"/>
-          <w:shd w:val="clear" w:color="auto" w:fill="FFFFFF"/>
-        </w:rPr>
-        <w:t>Nice to have</w:t>
+          <w:color w:val="202124"/>
+          <w:spacing w:val="2"/>
+          <w:shd w:val="clear" w:color="auto" w:fill="FFFFFF"/>
+        </w:rPr>
+        <w:t>Tidy timestamp</w:t>
       </w:r>
     </w:p>
     <w:p>
@@ -645,7 +599,7 @@
           <w:spacing w:val="2"/>
           <w:shd w:val="clear" w:color="auto" w:fill="FFFFFF"/>
         </w:rPr>
-        <w:t>Password reset</w:t>
+        <w:t>SSL</w:t>
       </w:r>
     </w:p>
     <w:p>
@@ -666,29 +620,22 @@
       <w:r>
         <w:rPr>
           <w:rFonts w:ascii="Roboto" w:hAnsi="Roboto"/>
-          <w:color w:val="202124"/>
-          <w:spacing w:val="2"/>
-          <w:shd w:val="clear" w:color="auto" w:fill="FFFFFF"/>
-        </w:rPr>
-        <w:t xml:space="preserve">When you hover over blog post </w:t>
-      </w:r>
-      <w:r>
-        <w:rPr>
-          <w:rFonts w:ascii="Roboto" w:hAnsi="Roboto"/>
-          <w:color w:val="202124"/>
-          <w:spacing w:val="2"/>
-          <w:shd w:val="clear" w:color="auto" w:fill="FFFFFF"/>
-        </w:rPr>
-        <w:t xml:space="preserve">it displays star </w:t>
-      </w:r>
-      <w:r>
-        <w:rPr>
-          <w:rFonts w:ascii="Roboto" w:hAnsi="Roboto"/>
-          <w:color w:val="202124"/>
-          <w:spacing w:val="2"/>
-          <w:shd w:val="clear" w:color="auto" w:fill="FFFFFF"/>
-        </w:rPr>
-        <w:t>rating</w:t>
+          <w:bCs/>
+          <w:color w:val="202124"/>
+          <w:spacing w:val="2"/>
+          <w:shd w:val="clear" w:color="auto" w:fill="FFFFFF"/>
+        </w:rPr>
+        <w:t>Comment</w:t>
+      </w:r>
+      <w:r>
+        <w:rPr>
+          <w:rFonts w:ascii="Roboto" w:hAnsi="Roboto"/>
+          <w:bCs/>
+          <w:color w:val="202124"/>
+          <w:spacing w:val="2"/>
+          <w:shd w:val="clear" w:color="auto" w:fill="FFFFFF"/>
+        </w:rPr>
+        <w:t>s</w:t>
       </w:r>
     </w:p>
     <w:p>
@@ -714,7 +661,7 @@
           <w:spacing w:val="2"/>
           <w:shd w:val="clear" w:color="auto" w:fill="FFFFFF"/>
         </w:rPr>
-        <w:t>Footer</w:t>
+        <w:t>Why jerky when clicking on some navbar items?</w:t>
       </w:r>
     </w:p>
     <w:p>
@@ -735,11 +682,12 @@
       <w:r>
         <w:rPr>
           <w:rFonts w:ascii="Roboto" w:hAnsi="Roboto"/>
-          <w:color w:val="202124"/>
-          <w:spacing w:val="2"/>
-          <w:shd w:val="clear" w:color="auto" w:fill="FFFFFF"/>
-        </w:rPr>
-        <w:t>Tidy timestamp</w:t>
+          <w:bCs/>
+          <w:color w:val="202124"/>
+          <w:spacing w:val="2"/>
+          <w:shd w:val="clear" w:color="auto" w:fill="FFFFFF"/>
+        </w:rPr>
+        <w:t>Veggie/Vegan checkbox – if vegan ticked them veggie auto populated</w:t>
       </w:r>
     </w:p>
     <w:p>
@@ -765,7 +713,7 @@
           <w:spacing w:val="2"/>
           <w:shd w:val="clear" w:color="auto" w:fill="FFFFFF"/>
         </w:rPr>
-        <w:t>SSL</w:t>
+        <w:t xml:space="preserve">Post must be minimum of 10 words. </w:t>
       </w:r>
     </w:p>
     <w:p>
@@ -791,17 +739,27 @@
           <w:spacing w:val="2"/>
           <w:shd w:val="clear" w:color="auto" w:fill="FFFFFF"/>
         </w:rPr>
-        <w:t>Comment</w:t>
-      </w:r>
-      <w:r>
-        <w:rPr>
-          <w:rFonts w:ascii="Roboto" w:hAnsi="Roboto"/>
-          <w:bCs/>
-          <w:color w:val="202124"/>
-          <w:spacing w:val="2"/>
-          <w:shd w:val="clear" w:color="auto" w:fill="FFFFFF"/>
-        </w:rPr>
-        <w:t>s</w:t>
+        <w:t xml:space="preserve">If low alcohol then </w:t>
+      </w:r>
+      <w:r>
+        <w:rPr>
+          <w:rFonts w:ascii="Roboto" w:hAnsi="Roboto"/>
+          <w:bCs/>
+          <w:color w:val="202124"/>
+          <w:spacing w:val="2"/>
+          <w:shd w:val="clear" w:color="auto" w:fill="FFFFFF"/>
+        </w:rPr>
+        <w:t xml:space="preserve">enter </w:t>
+      </w:r>
+      <w:r>
+        <w:rPr>
+          <w:rFonts w:ascii="Roboto" w:hAnsi="Roboto"/>
+          <w:bCs/>
+          <w:color w:val="202124"/>
+          <w:spacing w:val="2"/>
+          <w:shd w:val="clear" w:color="auto" w:fill="FFFFFF"/>
+        </w:rPr>
+        <w:t>%</w:t>
       </w:r>
     </w:p>
     <w:p>
@@ -827,7 +785,7 @@
           <w:spacing w:val="2"/>
           <w:shd w:val="clear" w:color="auto" w:fill="FFFFFF"/>
         </w:rPr>
-        <w:t>Why jerky when clicking on some navbar items?</w:t>
+        <w:t>Review text area placeholder text</w:t>
       </w:r>
     </w:p>
     <w:p>
@@ -853,7 +811,17 @@
           <w:spacing w:val="2"/>
           <w:shd w:val="clear" w:color="auto" w:fill="FFFFFF"/>
         </w:rPr>
-        <w:t>Veggie/Vegan checkbox – if vegan ticked them veggie auto populated</w:t>
+        <w:t>Find it as I type</w:t>
+      </w:r>
+      <w:r>
+        <w:rPr>
+          <w:rFonts w:ascii="Roboto" w:hAnsi="Roboto"/>
+          <w:bCs/>
+          <w:color w:val="202124"/>
+          <w:spacing w:val="2"/>
+          <w:shd w:val="clear" w:color="auto" w:fill="FFFFFF"/>
+        </w:rPr>
+        <w:t xml:space="preserve"> in search bar</w:t>
       </w:r>
     </w:p>
     <w:p>
@@ -865,21 +833,28 @@
         </w:numPr>
         <w:rPr>
           <w:rFonts w:ascii="Roboto" w:hAnsi="Roboto"/>
-          <w:bCs/>
-          <w:color w:val="202124"/>
-          <w:spacing w:val="2"/>
-          <w:shd w:val="clear" w:color="auto" w:fill="FFFFFF"/>
-        </w:rPr>
-      </w:pPr>
-      <w:r>
-        <w:rPr>
-          <w:rFonts w:ascii="Roboto" w:hAnsi="Roboto"/>
-          <w:bCs/>
-          <w:color w:val="202124"/>
-          <w:spacing w:val="2"/>
-          <w:shd w:val="clear" w:color="auto" w:fill="FFFFFF"/>
-        </w:rPr>
-        <w:t xml:space="preserve">Post must be minimum of 10 words. </w:t>
+          <w:color w:val="202124"/>
+          <w:spacing w:val="2"/>
+          <w:shd w:val="clear" w:color="auto" w:fill="FFFFFF"/>
+        </w:rPr>
+      </w:pPr>
+      <w:r>
+        <w:rPr>
+          <w:rFonts w:ascii="Roboto" w:hAnsi="Roboto"/>
+          <w:color w:val="202124"/>
+          <w:spacing w:val="2"/>
+          <w:shd w:val="clear" w:color="auto" w:fill="FFFFFF"/>
+        </w:rPr>
+        <w:t>I</w:t>
+      </w:r>
+      <w:r>
+        <w:rPr>
+          <w:rFonts w:ascii="Roboto" w:hAnsi="Roboto"/>
+          <w:color w:val="202124"/>
+          <w:spacing w:val="2"/>
+          <w:shd w:val="clear" w:color="auto" w:fill="FFFFFF"/>
+        </w:rPr>
+        <w:t>mage carousel</w:t>
       </w:r>
     </w:p>
     <w:p>
@@ -891,63 +866,19 @@
         </w:numPr>
         <w:rPr>
           <w:rFonts w:ascii="Roboto" w:hAnsi="Roboto"/>
-          <w:bCs/>
-          <w:color w:val="202124"/>
-          <w:spacing w:val="2"/>
-          <w:shd w:val="clear" w:color="auto" w:fill="FFFFFF"/>
-        </w:rPr>
-      </w:pPr>
-      <w:r>
-        <w:rPr>
-          <w:rFonts w:ascii="Roboto" w:hAnsi="Roboto"/>
-          <w:bCs/>
-          <w:color w:val="202124"/>
-          <w:spacing w:val="2"/>
-          <w:shd w:val="clear" w:color="auto" w:fill="FFFFFF"/>
-        </w:rPr>
-        <w:t xml:space="preserve">If low </w:t>
-      </w:r>
-      <w:proofErr w:type="gramStart"/>
-      <w:r>
-        <w:rPr>
-          <w:rFonts w:ascii="Roboto" w:hAnsi="Roboto"/>
-          <w:bCs/>
-          <w:color w:val="202124"/>
-          <w:spacing w:val="2"/>
-          <w:shd w:val="clear" w:color="auto" w:fill="FFFFFF"/>
-        </w:rPr>
-        <w:t>alcohol</w:t>
-      </w:r>
-      <w:proofErr w:type="gramEnd"/>
-      <w:r>
-        <w:rPr>
-          <w:rFonts w:ascii="Roboto" w:hAnsi="Roboto"/>
-          <w:bCs/>
-          <w:color w:val="202124"/>
-          <w:spacing w:val="2"/>
-          <w:shd w:val="clear" w:color="auto" w:fill="FFFFFF"/>
-        </w:rPr>
-        <w:t xml:space="preserve"> then </w:t>
-      </w:r>
-      <w:r>
-        <w:rPr>
-          <w:rFonts w:ascii="Roboto" w:hAnsi="Roboto"/>
-          <w:bCs/>
-          <w:color w:val="202124"/>
-          <w:spacing w:val="2"/>
-          <w:shd w:val="clear" w:color="auto" w:fill="FFFFFF"/>
-        </w:rPr>
-        <w:t xml:space="preserve">enter </w:t>
-      </w:r>
-      <w:r>
-        <w:rPr>
-          <w:rFonts w:ascii="Roboto" w:hAnsi="Roboto"/>
-          <w:bCs/>
-          <w:color w:val="202124"/>
-          <w:spacing w:val="2"/>
-          <w:shd w:val="clear" w:color="auto" w:fill="FFFFFF"/>
-        </w:rPr>
-        <w:t>%</w:t>
+          <w:color w:val="202124"/>
+          <w:spacing w:val="2"/>
+          <w:shd w:val="clear" w:color="auto" w:fill="FFFFFF"/>
+        </w:rPr>
+      </w:pPr>
+      <w:r>
+        <w:rPr>
+          <w:rFonts w:ascii="Roboto" w:hAnsi="Roboto"/>
+          <w:color w:val="202124"/>
+          <w:spacing w:val="2"/>
+          <w:shd w:val="clear" w:color="auto" w:fill="FFFFFF"/>
+        </w:rPr>
+        <w:t>Avatar image</w:t>
       </w:r>
     </w:p>
     <w:p>
@@ -959,21 +890,19 @@
         </w:numPr>
         <w:rPr>
           <w:rFonts w:ascii="Roboto" w:hAnsi="Roboto"/>
-          <w:bCs/>
-          <w:color w:val="202124"/>
-          <w:spacing w:val="2"/>
-          <w:shd w:val="clear" w:color="auto" w:fill="FFFFFF"/>
-        </w:rPr>
-      </w:pPr>
-      <w:r>
-        <w:rPr>
-          <w:rFonts w:ascii="Roboto" w:hAnsi="Roboto"/>
-          <w:bCs/>
-          <w:color w:val="202124"/>
-          <w:spacing w:val="2"/>
-          <w:shd w:val="clear" w:color="auto" w:fill="FFFFFF"/>
-        </w:rPr>
-        <w:t>Review text area placeholder text</w:t>
+          <w:color w:val="202124"/>
+          <w:spacing w:val="2"/>
+          <w:shd w:val="clear" w:color="auto" w:fill="FFFFFF"/>
+        </w:rPr>
+      </w:pPr>
+      <w:r>
+        <w:rPr>
+          <w:rFonts w:ascii="Roboto" w:hAnsi="Roboto"/>
+          <w:color w:val="202124"/>
+          <w:spacing w:val="2"/>
+          <w:shd w:val="clear" w:color="auto" w:fill="FFFFFF"/>
+        </w:rPr>
+        <w:t>Price comparison</w:t>
       </w:r>
     </w:p>
     <w:p>
@@ -994,22 +923,11 @@
       <w:r>
         <w:rPr>
           <w:rFonts w:ascii="Roboto" w:hAnsi="Roboto"/>
-          <w:bCs/>
-          <w:color w:val="202124"/>
-          <w:spacing w:val="2"/>
-          <w:shd w:val="clear" w:color="auto" w:fill="FFFFFF"/>
-        </w:rPr>
-        <w:t>Find it as I type</w:t>
-      </w:r>
-      <w:r>
-        <w:rPr>
-          <w:rFonts w:ascii="Roboto" w:hAnsi="Roboto"/>
-          <w:bCs/>
-          <w:color w:val="202124"/>
-          <w:spacing w:val="2"/>
-          <w:shd w:val="clear" w:color="auto" w:fill="FFFFFF"/>
-        </w:rPr>
-        <w:t xml:space="preserve"> in search bar</w:t>
+          <w:color w:val="202124"/>
+          <w:spacing w:val="2"/>
+          <w:shd w:val="clear" w:color="auto" w:fill="FFFFFF"/>
+        </w:rPr>
+        <w:t>Blog</w:t>
       </w:r>
     </w:p>
     <w:p>
@@ -1021,112 +939,6 @@
         </w:numPr>
         <w:rPr>
           <w:rFonts w:ascii="Roboto" w:hAnsi="Roboto"/>
-          <w:color w:val="202124"/>
-          <w:spacing w:val="2"/>
-          <w:shd w:val="clear" w:color="auto" w:fill="FFFFFF"/>
-        </w:rPr>
-      </w:pPr>
-      <w:r>
-        <w:rPr>
-          <w:rFonts w:ascii="Roboto" w:hAnsi="Roboto"/>
-          <w:color w:val="202124"/>
-          <w:spacing w:val="2"/>
-          <w:shd w:val="clear" w:color="auto" w:fill="FFFFFF"/>
-        </w:rPr>
-        <w:t>I</w:t>
-      </w:r>
-      <w:r>
-        <w:rPr>
-          <w:rFonts w:ascii="Roboto" w:hAnsi="Roboto"/>
-          <w:color w:val="202124"/>
-          <w:spacing w:val="2"/>
-          <w:shd w:val="clear" w:color="auto" w:fill="FFFFFF"/>
-        </w:rPr>
-        <w:t>mage carousel</w:t>
-      </w:r>
-    </w:p>
-    <w:p>
-      <w:pPr>
-        <w:pStyle w:val="ListParagraph"/>
-        <w:numPr>
-          <w:ilvl w:val="0"/>
-          <w:numId w:val="3"/>
-        </w:numPr>
-        <w:rPr>
-          <w:rFonts w:ascii="Roboto" w:hAnsi="Roboto"/>
-          <w:color w:val="202124"/>
-          <w:spacing w:val="2"/>
-          <w:shd w:val="clear" w:color="auto" w:fill="FFFFFF"/>
-        </w:rPr>
-      </w:pPr>
-      <w:r>
-        <w:rPr>
-          <w:rFonts w:ascii="Roboto" w:hAnsi="Roboto"/>
-          <w:color w:val="202124"/>
-          <w:spacing w:val="2"/>
-          <w:shd w:val="clear" w:color="auto" w:fill="FFFFFF"/>
-        </w:rPr>
-        <w:t>Avatar image</w:t>
-      </w:r>
-    </w:p>
-    <w:p>
-      <w:pPr>
-        <w:pStyle w:val="ListParagraph"/>
-        <w:numPr>
-          <w:ilvl w:val="0"/>
-          <w:numId w:val="3"/>
-        </w:numPr>
-        <w:rPr>
-          <w:rFonts w:ascii="Roboto" w:hAnsi="Roboto"/>
-          <w:color w:val="202124"/>
-          <w:spacing w:val="2"/>
-          <w:shd w:val="clear" w:color="auto" w:fill="FFFFFF"/>
-        </w:rPr>
-      </w:pPr>
-      <w:r>
-        <w:rPr>
-          <w:rFonts w:ascii="Roboto" w:hAnsi="Roboto"/>
-          <w:color w:val="202124"/>
-          <w:spacing w:val="2"/>
-          <w:shd w:val="clear" w:color="auto" w:fill="FFFFFF"/>
-        </w:rPr>
-        <w:t>Price comparison</w:t>
-      </w:r>
-    </w:p>
-    <w:p>
-      <w:pPr>
-        <w:pStyle w:val="ListParagraph"/>
-        <w:numPr>
-          <w:ilvl w:val="0"/>
-          <w:numId w:val="3"/>
-        </w:numPr>
-        <w:rPr>
-          <w:rFonts w:ascii="Roboto" w:hAnsi="Roboto"/>
-          <w:bCs/>
-          <w:color w:val="202124"/>
-          <w:spacing w:val="2"/>
-          <w:shd w:val="clear" w:color="auto" w:fill="FFFFFF"/>
-        </w:rPr>
-      </w:pPr>
-      <w:r>
-        <w:rPr>
-          <w:rFonts w:ascii="Roboto" w:hAnsi="Roboto"/>
-          <w:color w:val="202124"/>
-          <w:spacing w:val="2"/>
-          <w:shd w:val="clear" w:color="auto" w:fill="FFFFFF"/>
-        </w:rPr>
-        <w:t>Blog</w:t>
-      </w:r>
-    </w:p>
-    <w:p>
-      <w:pPr>
-        <w:pStyle w:val="ListParagraph"/>
-        <w:numPr>
-          <w:ilvl w:val="0"/>
-          <w:numId w:val="3"/>
-        </w:numPr>
-        <w:rPr>
-          <w:rFonts w:ascii="Roboto" w:hAnsi="Roboto"/>
           <w:bCs/>
           <w:color w:val="202124"/>
           <w:spacing w:val="2"/>
@@ -1220,7 +1032,6 @@
           <w:spacing w:val="2"/>
           <w:shd w:val="clear" w:color="auto" w:fill="FFFFFF"/>
         </w:rPr>
-        <w:lastRenderedPageBreak/>
         <w:t xml:space="preserve">Rate out of five on a few factors - </w:t>
       </w:r>
       <w:r>
@@ -1295,6 +1106,7 @@
           <w:spacing w:val="2"/>
           <w:shd w:val="clear" w:color="auto" w:fill="FFFFFF"/>
         </w:rPr>
+        <w:lastRenderedPageBreak/>
         <w:t>Lowtono.co is available</w:t>
       </w:r>
     </w:p>

</xml_diff>

<commit_message>
App connected to database!
</commit_message>
<xml_diff>
--- a/documents/Notes.docx
+++ b/documents/Notes.docx
@@ -80,8 +80,6 @@
         </w:rPr>
         <w:t>Importing database to MySQL workbench</w:t>
       </w:r>
-      <w:bookmarkStart w:id="0" w:name="_GoBack"/>
-      <w:bookmarkEnd w:id="0"/>
     </w:p>
     <w:p>
       <w:pPr>
@@ -139,7 +137,19 @@
           <w:spacing w:val="2"/>
           <w:shd w:val="clear" w:color="auto" w:fill="FFFFFF"/>
         </w:rPr>
-        <w:t>Test email sending</w:t>
+        <w:t>Banner i</w:t>
+      </w:r>
+      <w:bookmarkStart w:id="0" w:name="_GoBack"/>
+      <w:bookmarkEnd w:id="0"/>
+      <w:r>
+        <w:rPr>
+          <w:rFonts w:ascii="Roboto" w:hAnsi="Roboto"/>
+          <w:bCs/>
+          <w:color w:val="202124"/>
+          <w:spacing w:val="2"/>
+          <w:shd w:val="clear" w:color="auto" w:fill="FFFFFF"/>
+        </w:rPr>
+        <w:t>mage when viewed on phone</w:t>
       </w:r>
     </w:p>
     <w:p>
@@ -165,7 +175,7 @@
           <w:spacing w:val="2"/>
           <w:shd w:val="clear" w:color="auto" w:fill="FFFFFF"/>
         </w:rPr>
-        <w:t>Test on 4k screen</w:t>
+        <w:t>Test email sending</w:t>
       </w:r>
     </w:p>
     <w:p>
@@ -191,7 +201,7 @@
           <w:spacing w:val="2"/>
           <w:shd w:val="clear" w:color="auto" w:fill="FFFFFF"/>
         </w:rPr>
-        <w:t>If wrong login entered – currently diverts to login</w:t>
+        <w:t>Test on 4k screen</w:t>
       </w:r>
     </w:p>
     <w:p>
@@ -217,7 +227,7 @@
           <w:spacing w:val="2"/>
           <w:shd w:val="clear" w:color="auto" w:fill="FFFFFF"/>
         </w:rPr>
-        <w:t>Pagination</w:t>
+        <w:t>If wrong login entered – currently diverts to login</w:t>
       </w:r>
     </w:p>
     <w:p>
@@ -229,6 +239,32 @@
         </w:numPr>
         <w:rPr>
           <w:rFonts w:ascii="Roboto" w:hAnsi="Roboto"/>
+          <w:bCs/>
+          <w:color w:val="202124"/>
+          <w:spacing w:val="2"/>
+          <w:shd w:val="clear" w:color="auto" w:fill="FFFFFF"/>
+        </w:rPr>
+      </w:pPr>
+      <w:r>
+        <w:rPr>
+          <w:rFonts w:ascii="Roboto" w:hAnsi="Roboto"/>
+          <w:bCs/>
+          <w:color w:val="202124"/>
+          <w:spacing w:val="2"/>
+          <w:shd w:val="clear" w:color="auto" w:fill="FFFFFF"/>
+        </w:rPr>
+        <w:t>Pagination</w:t>
+      </w:r>
+    </w:p>
+    <w:p>
+      <w:pPr>
+        <w:pStyle w:val="ListParagraph"/>
+        <w:numPr>
+          <w:ilvl w:val="0"/>
+          <w:numId w:val="3"/>
+        </w:numPr>
+        <w:rPr>
+          <w:rFonts w:ascii="Roboto" w:hAnsi="Roboto"/>
           <w:color w:val="202124"/>
           <w:spacing w:val="2"/>
           <w:shd w:val="clear" w:color="auto" w:fill="FFFFFF"/>
@@ -291,20 +327,8 @@
           <w:spacing w:val="2"/>
           <w:shd w:val="clear" w:color="auto" w:fill="FFFFFF"/>
         </w:rPr>
-        <w:t xml:space="preserve">Get on </w:t>
-      </w:r>
-      <w:proofErr w:type="spellStart"/>
-      <w:r>
-        <w:rPr>
-          <w:rFonts w:ascii="Roboto" w:hAnsi="Roboto"/>
-          <w:bCs/>
-          <w:color w:val="202124"/>
-          <w:spacing w:val="2"/>
-          <w:shd w:val="clear" w:color="auto" w:fill="FFFFFF"/>
-        </w:rPr>
-        <w:t>Github</w:t>
-      </w:r>
-      <w:proofErr w:type="spellEnd"/>
+        <w:t>Get on Github</w:t>
+      </w:r>
     </w:p>
     <w:p>
       <w:pPr>
@@ -751,29 +775,7 @@
           <w:spacing w:val="2"/>
           <w:shd w:val="clear" w:color="auto" w:fill="FFFFFF"/>
         </w:rPr>
-        <w:t xml:space="preserve">If low </w:t>
-      </w:r>
-      <w:proofErr w:type="gramStart"/>
-      <w:r>
-        <w:rPr>
-          <w:rFonts w:ascii="Roboto" w:hAnsi="Roboto"/>
-          <w:bCs/>
-          <w:color w:val="202124"/>
-          <w:spacing w:val="2"/>
-          <w:shd w:val="clear" w:color="auto" w:fill="FFFFFF"/>
-        </w:rPr>
-        <w:t>alcohol</w:t>
-      </w:r>
-      <w:proofErr w:type="gramEnd"/>
-      <w:r>
-        <w:rPr>
-          <w:rFonts w:ascii="Roboto" w:hAnsi="Roboto"/>
-          <w:bCs/>
-          <w:color w:val="202124"/>
-          <w:spacing w:val="2"/>
-          <w:shd w:val="clear" w:color="auto" w:fill="FFFFFF"/>
-        </w:rPr>
-        <w:t xml:space="preserve"> then </w:t>
+        <w:t xml:space="preserve">If low alcohol then </w:t>
       </w:r>
       <w:r>
         <w:rPr>

</xml_diff>

<commit_message>
confirmation message on contact page
</commit_message>
<xml_diff>
--- a/documents/Notes.docx
+++ b/documents/Notes.docx
@@ -78,7 +78,7 @@
           <w:spacing w:val="2"/>
           <w:shd w:val="clear" w:color="auto" w:fill="FFFFFF"/>
         </w:rPr>
-        <w:t>Importing database to MySQL workbench</w:t>
+        <w:t>Add reviews</w:t>
       </w:r>
     </w:p>
     <w:p>
@@ -137,20 +137,88 @@
           <w:spacing w:val="2"/>
           <w:shd w:val="clear" w:color="auto" w:fill="FFFFFF"/>
         </w:rPr>
-        <w:t>Banner i</w:t>
+        <w:t>Hook up to web address</w:t>
+      </w:r>
+    </w:p>
+    <w:p>
+      <w:pPr>
+        <w:pStyle w:val="ListParagraph"/>
+        <w:numPr>
+          <w:ilvl w:val="0"/>
+          <w:numId w:val="3"/>
+        </w:numPr>
+        <w:rPr>
+          <w:rFonts w:ascii="Roboto" w:hAnsi="Roboto"/>
+          <w:bCs/>
+          <w:color w:val="202124"/>
+          <w:spacing w:val="2"/>
+          <w:shd w:val="clear" w:color="auto" w:fill="FFFFFF"/>
+        </w:rPr>
+      </w:pPr>
+      <w:r>
+        <w:rPr>
+          <w:rFonts w:ascii="Roboto" w:hAnsi="Roboto"/>
+          <w:bCs/>
+          <w:color w:val="202124"/>
+          <w:spacing w:val="2"/>
+          <w:shd w:val="clear" w:color="auto" w:fill="FFFFFF"/>
+        </w:rPr>
+        <w:t>Create branch to revise date order</w:t>
+      </w:r>
+    </w:p>
+    <w:p>
+      <w:pPr>
+        <w:pStyle w:val="ListParagraph"/>
+        <w:numPr>
+          <w:ilvl w:val="0"/>
+          <w:numId w:val="3"/>
+        </w:numPr>
+        <w:rPr>
+          <w:rFonts w:ascii="Roboto" w:hAnsi="Roboto"/>
+          <w:bCs/>
+          <w:color w:val="202124"/>
+          <w:spacing w:val="2"/>
+          <w:shd w:val="clear" w:color="auto" w:fill="FFFFFF"/>
+        </w:rPr>
+      </w:pPr>
+      <w:r>
+        <w:rPr>
+          <w:rFonts w:ascii="Roboto" w:hAnsi="Roboto"/>
+          <w:bCs/>
+          <w:color w:val="202124"/>
+          <w:spacing w:val="2"/>
+          <w:shd w:val="clear" w:color="auto" w:fill="FFFFFF"/>
+        </w:rPr>
+        <w:t>Banner image when viewed on phone</w:t>
+      </w:r>
+    </w:p>
+    <w:p>
+      <w:pPr>
+        <w:pStyle w:val="ListParagraph"/>
+        <w:numPr>
+          <w:ilvl w:val="0"/>
+          <w:numId w:val="3"/>
+        </w:numPr>
+        <w:rPr>
+          <w:rFonts w:ascii="Roboto" w:hAnsi="Roboto"/>
+          <w:bCs/>
+          <w:color w:val="202124"/>
+          <w:spacing w:val="2"/>
+          <w:shd w:val="clear" w:color="auto" w:fill="FFFFFF"/>
+        </w:rPr>
+      </w:pPr>
+      <w:r>
+        <w:rPr>
+          <w:rFonts w:ascii="Roboto" w:hAnsi="Roboto"/>
+          <w:bCs/>
+          <w:color w:val="202124"/>
+          <w:spacing w:val="2"/>
+          <w:shd w:val="clear" w:color="auto" w:fill="FFFFFF"/>
+        </w:rPr>
+        <w:t>Contact page message</w:t>
       </w:r>
       <w:bookmarkStart w:id="0" w:name="_GoBack"/>
       <w:bookmarkEnd w:id="0"/>
-      <w:r>
-        <w:rPr>
-          <w:rFonts w:ascii="Roboto" w:hAnsi="Roboto"/>
-          <w:bCs/>
-          <w:color w:val="202124"/>
-          <w:spacing w:val="2"/>
-          <w:shd w:val="clear" w:color="auto" w:fill="FFFFFF"/>
-        </w:rPr>
-        <w:t>mage when viewed on phone</w:t>
-      </w:r>
     </w:p>
     <w:p>
       <w:pPr>
@@ -1068,6 +1136,7 @@
           <w:spacing w:val="2"/>
           <w:shd w:val="clear" w:color="auto" w:fill="FFFFFF"/>
         </w:rPr>
+        <w:lastRenderedPageBreak/>
         <w:t xml:space="preserve">Rate out of five on a few factors - </w:t>
       </w:r>
       <w:r>
@@ -1142,7 +1211,6 @@
           <w:spacing w:val="2"/>
           <w:shd w:val="clear" w:color="auto" w:fill="FFFFFF"/>
         </w:rPr>
-        <w:lastRenderedPageBreak/>
         <w:t>Lowtono.co is available</w:t>
       </w:r>
     </w:p>

</xml_diff>

<commit_message>
Date formatted in review posts
</commit_message>
<xml_diff>
--- a/documents/Notes.docx
+++ b/documents/Notes.docx
@@ -78,45 +78,152 @@
           <w:spacing w:val="2"/>
           <w:shd w:val="clear" w:color="auto" w:fill="FFFFFF"/>
         </w:rPr>
+        <w:t>R</w:t>
+      </w:r>
+      <w:r>
+        <w:rPr>
+          <w:rFonts w:ascii="Roboto" w:hAnsi="Roboto"/>
+          <w:bCs/>
+          <w:color w:val="202124"/>
+          <w:spacing w:val="2"/>
+          <w:shd w:val="clear" w:color="auto" w:fill="FFFFFF"/>
+        </w:rPr>
+        <w:t xml:space="preserve">evise </w:t>
+      </w:r>
+      <w:r>
+        <w:rPr>
+          <w:rFonts w:ascii="Roboto" w:hAnsi="Roboto"/>
+          <w:bCs/>
+          <w:color w:val="202124"/>
+          <w:spacing w:val="2"/>
+          <w:shd w:val="clear" w:color="auto" w:fill="FFFFFF"/>
+        </w:rPr>
+        <w:t xml:space="preserve">posting </w:t>
+      </w:r>
+      <w:r>
+        <w:rPr>
+          <w:rFonts w:ascii="Roboto" w:hAnsi="Roboto"/>
+          <w:bCs/>
+          <w:color w:val="202124"/>
+          <w:spacing w:val="2"/>
+          <w:shd w:val="clear" w:color="auto" w:fill="FFFFFF"/>
+        </w:rPr>
+        <w:t>date order</w:t>
+      </w:r>
+    </w:p>
+    <w:p>
+      <w:pPr>
+        <w:rPr>
+          <w:rFonts w:ascii="Roboto" w:hAnsi="Roboto"/>
+          <w:bCs/>
+          <w:color w:val="202124"/>
+          <w:spacing w:val="2"/>
+          <w:shd w:val="clear" w:color="auto" w:fill="FFFFFF"/>
+        </w:rPr>
+      </w:pPr>
+    </w:p>
+    <w:p>
+      <w:pPr>
+        <w:rPr>
+          <w:rFonts w:ascii="Roboto" w:hAnsi="Roboto"/>
+          <w:b/>
+          <w:color w:val="202124"/>
+          <w:spacing w:val="2"/>
+          <w:shd w:val="clear" w:color="auto" w:fill="FFFFFF"/>
+        </w:rPr>
+      </w:pPr>
+      <w:r>
+        <w:rPr>
+          <w:rFonts w:ascii="Roboto" w:hAnsi="Roboto"/>
+          <w:b/>
+          <w:color w:val="202124"/>
+          <w:spacing w:val="2"/>
+          <w:shd w:val="clear" w:color="auto" w:fill="FFFFFF"/>
+        </w:rPr>
+        <w:t>Next steps</w:t>
+      </w:r>
+    </w:p>
+    <w:p>
+      <w:pPr>
+        <w:pStyle w:val="ListParagraph"/>
+        <w:numPr>
+          <w:ilvl w:val="0"/>
+          <w:numId w:val="3"/>
+        </w:numPr>
+        <w:rPr>
+          <w:rFonts w:ascii="Roboto" w:hAnsi="Roboto"/>
+          <w:bCs/>
+          <w:color w:val="202124"/>
+          <w:spacing w:val="2"/>
+          <w:shd w:val="clear" w:color="auto" w:fill="FFFFFF"/>
+        </w:rPr>
+      </w:pPr>
+      <w:r>
+        <w:rPr>
+          <w:rFonts w:ascii="Roboto" w:hAnsi="Roboto"/>
+          <w:bCs/>
+          <w:color w:val="202124"/>
+          <w:spacing w:val="2"/>
+          <w:shd w:val="clear" w:color="auto" w:fill="FFFFFF"/>
+        </w:rPr>
+        <w:t>Banner image when viewed on phone</w:t>
+      </w:r>
+    </w:p>
+    <w:p>
+      <w:pPr>
+        <w:pStyle w:val="ListParagraph"/>
+        <w:numPr>
+          <w:ilvl w:val="0"/>
+          <w:numId w:val="3"/>
+        </w:numPr>
+        <w:rPr>
+          <w:rFonts w:ascii="Roboto" w:hAnsi="Roboto"/>
+          <w:bCs/>
+          <w:color w:val="202124"/>
+          <w:spacing w:val="2"/>
+          <w:shd w:val="clear" w:color="auto" w:fill="FFFFFF"/>
+        </w:rPr>
+      </w:pPr>
+      <w:r>
+        <w:rPr>
+          <w:rFonts w:ascii="Roboto" w:hAnsi="Roboto"/>
+          <w:bCs/>
+          <w:color w:val="202124"/>
+          <w:spacing w:val="2"/>
+          <w:shd w:val="clear" w:color="auto" w:fill="FFFFFF"/>
+        </w:rPr>
+        <w:t>Hook up to web address</w:t>
+      </w:r>
+    </w:p>
+    <w:p>
+      <w:pPr>
+        <w:pStyle w:val="ListParagraph"/>
+        <w:numPr>
+          <w:ilvl w:val="0"/>
+          <w:numId w:val="3"/>
+        </w:numPr>
+        <w:rPr>
+          <w:rFonts w:ascii="Roboto" w:hAnsi="Roboto"/>
+          <w:bCs/>
+          <w:color w:val="202124"/>
+          <w:spacing w:val="2"/>
+          <w:shd w:val="clear" w:color="auto" w:fill="FFFFFF"/>
+        </w:rPr>
+      </w:pPr>
+      <w:r>
+        <w:rPr>
+          <w:rFonts w:ascii="Roboto" w:hAnsi="Roboto"/>
+          <w:bCs/>
+          <w:color w:val="202124"/>
+          <w:spacing w:val="2"/>
+          <w:shd w:val="clear" w:color="auto" w:fill="FFFFFF"/>
+        </w:rPr>
         <w:t>Add reviews</w:t>
       </w:r>
     </w:p>
     <w:p>
       <w:pPr>
         <w:pStyle w:val="ListParagraph"/>
-        <w:rPr>
-          <w:rFonts w:ascii="Roboto" w:hAnsi="Roboto"/>
-          <w:bCs/>
-          <w:color w:val="202124"/>
-          <w:spacing w:val="2"/>
-          <w:shd w:val="clear" w:color="auto" w:fill="FFFFFF"/>
-        </w:rPr>
-      </w:pPr>
-    </w:p>
-    <w:p>
-      <w:pPr>
-        <w:rPr>
-          <w:rFonts w:ascii="Roboto" w:hAnsi="Roboto"/>
-          <w:b/>
-          <w:color w:val="202124"/>
-          <w:spacing w:val="2"/>
-          <w:shd w:val="clear" w:color="auto" w:fill="FFFFFF"/>
-        </w:rPr>
-      </w:pPr>
-      <w:r>
-        <w:rPr>
-          <w:rFonts w:ascii="Roboto" w:hAnsi="Roboto"/>
-          <w:b/>
-          <w:color w:val="202124"/>
-          <w:spacing w:val="2"/>
-          <w:shd w:val="clear" w:color="auto" w:fill="FFFFFF"/>
-        </w:rPr>
-        <w:t>Next steps</w:t>
-      </w:r>
-    </w:p>
-    <w:p>
-      <w:pPr>
-        <w:pStyle w:val="ListParagraph"/>
         <w:numPr>
           <w:ilvl w:val="0"/>
           <w:numId w:val="3"/>
@@ -137,7 +244,7 @@
           <w:spacing w:val="2"/>
           <w:shd w:val="clear" w:color="auto" w:fill="FFFFFF"/>
         </w:rPr>
-        <w:t>Hook up to web address</w:t>
+        <w:t>Contact page message</w:t>
       </w:r>
     </w:p>
     <w:p>
@@ -163,7 +270,7 @@
           <w:spacing w:val="2"/>
           <w:shd w:val="clear" w:color="auto" w:fill="FFFFFF"/>
         </w:rPr>
-        <w:t>Create branch to revise date order</w:t>
+        <w:t>Test email sending</w:t>
       </w:r>
     </w:p>
     <w:p>
@@ -189,7 +296,7 @@
           <w:spacing w:val="2"/>
           <w:shd w:val="clear" w:color="auto" w:fill="FFFFFF"/>
         </w:rPr>
-        <w:t>Banner image when viewed on phone</w:t>
+        <w:t>Test on 4k screen</w:t>
       </w:r>
     </w:p>
     <w:p>
@@ -215,321 +322,321 @@
           <w:spacing w:val="2"/>
           <w:shd w:val="clear" w:color="auto" w:fill="FFFFFF"/>
         </w:rPr>
-        <w:t>Contact page message</w:t>
+        <w:t>If wrong login entered – currently diverts to login</w:t>
+      </w:r>
+    </w:p>
+    <w:p>
+      <w:pPr>
+        <w:pStyle w:val="ListParagraph"/>
+        <w:numPr>
+          <w:ilvl w:val="0"/>
+          <w:numId w:val="3"/>
+        </w:numPr>
+        <w:rPr>
+          <w:rFonts w:ascii="Roboto" w:hAnsi="Roboto"/>
+          <w:bCs/>
+          <w:color w:val="202124"/>
+          <w:spacing w:val="2"/>
+          <w:shd w:val="clear" w:color="auto" w:fill="FFFFFF"/>
+        </w:rPr>
+      </w:pPr>
+      <w:r>
+        <w:rPr>
+          <w:rFonts w:ascii="Roboto" w:hAnsi="Roboto"/>
+          <w:bCs/>
+          <w:color w:val="202124"/>
+          <w:spacing w:val="2"/>
+          <w:shd w:val="clear" w:color="auto" w:fill="FFFFFF"/>
+        </w:rPr>
+        <w:t>Pagination</w:t>
+      </w:r>
+    </w:p>
+    <w:p>
+      <w:pPr>
+        <w:pStyle w:val="ListParagraph"/>
+        <w:numPr>
+          <w:ilvl w:val="0"/>
+          <w:numId w:val="3"/>
+        </w:numPr>
+        <w:rPr>
+          <w:rFonts w:ascii="Roboto" w:hAnsi="Roboto"/>
+          <w:bCs/>
+          <w:color w:val="202124"/>
+          <w:spacing w:val="2"/>
+          <w:shd w:val="clear" w:color="auto" w:fill="FFFFFF"/>
+        </w:rPr>
+      </w:pPr>
+      <w:r>
+        <w:rPr>
+          <w:rFonts w:ascii="Roboto" w:hAnsi="Roboto"/>
+          <w:bCs/>
+          <w:color w:val="202124"/>
+          <w:spacing w:val="2"/>
+          <w:shd w:val="clear" w:color="auto" w:fill="FFFFFF"/>
+        </w:rPr>
+        <w:t>Test email send in production</w:t>
+      </w:r>
+    </w:p>
+    <w:p>
+      <w:pPr>
+        <w:pStyle w:val="ListParagraph"/>
+        <w:numPr>
+          <w:ilvl w:val="0"/>
+          <w:numId w:val="3"/>
+        </w:numPr>
+        <w:rPr>
+          <w:rFonts w:ascii="Roboto" w:hAnsi="Roboto"/>
+          <w:color w:val="202124"/>
+          <w:spacing w:val="2"/>
+          <w:shd w:val="clear" w:color="auto" w:fill="FFFFFF"/>
+        </w:rPr>
+      </w:pPr>
+      <w:r>
+        <w:rPr>
+          <w:rFonts w:ascii="Roboto" w:hAnsi="Roboto"/>
+          <w:color w:val="202124"/>
+          <w:spacing w:val="2"/>
+          <w:shd w:val="clear" w:color="auto" w:fill="FFFFFF"/>
+        </w:rPr>
+        <w:t>Mobile testing</w:t>
+      </w:r>
+    </w:p>
+    <w:p>
+      <w:pPr>
+        <w:pStyle w:val="ListParagraph"/>
+        <w:numPr>
+          <w:ilvl w:val="1"/>
+          <w:numId w:val="3"/>
+        </w:numPr>
+        <w:rPr>
+          <w:rFonts w:ascii="Roboto" w:hAnsi="Roboto"/>
+          <w:color w:val="202124"/>
+          <w:spacing w:val="2"/>
+          <w:shd w:val="clear" w:color="auto" w:fill="FFFFFF"/>
+        </w:rPr>
+      </w:pPr>
+      <w:r>
+        <w:rPr>
+          <w:rFonts w:ascii="Roboto" w:hAnsi="Roboto"/>
+          <w:color w:val="202124"/>
+          <w:spacing w:val="2"/>
+          <w:shd w:val="clear" w:color="auto" w:fill="FFFFFF"/>
+        </w:rPr>
+        <w:t>Get admin and logout into the burger bars</w:t>
+      </w:r>
+    </w:p>
+    <w:p>
+      <w:pPr>
+        <w:pStyle w:val="ListParagraph"/>
+        <w:numPr>
+          <w:ilvl w:val="0"/>
+          <w:numId w:val="3"/>
+        </w:numPr>
+        <w:rPr>
+          <w:rFonts w:ascii="Roboto" w:hAnsi="Roboto"/>
+          <w:bCs/>
+          <w:color w:val="202124"/>
+          <w:spacing w:val="2"/>
+          <w:shd w:val="clear" w:color="auto" w:fill="FFFFFF"/>
+        </w:rPr>
+      </w:pPr>
+      <w:r>
+        <w:rPr>
+          <w:rFonts w:ascii="Roboto" w:hAnsi="Roboto"/>
+          <w:bCs/>
+          <w:color w:val="202124"/>
+          <w:spacing w:val="2"/>
+          <w:shd w:val="clear" w:color="auto" w:fill="FFFFFF"/>
+        </w:rPr>
+        <w:t>Get on Github</w:t>
+      </w:r>
+    </w:p>
+    <w:p>
+      <w:pPr>
+        <w:pStyle w:val="ListParagraph"/>
+        <w:numPr>
+          <w:ilvl w:val="1"/>
+          <w:numId w:val="3"/>
+        </w:numPr>
+        <w:rPr>
+          <w:rFonts w:ascii="Roboto" w:hAnsi="Roboto"/>
+          <w:bCs/>
+          <w:color w:val="202124"/>
+          <w:spacing w:val="2"/>
+          <w:shd w:val="clear" w:color="auto" w:fill="FFFFFF"/>
+        </w:rPr>
+      </w:pPr>
+      <w:r>
+        <w:rPr>
+          <w:rFonts w:ascii="Roboto" w:hAnsi="Roboto"/>
+          <w:bCs/>
+          <w:color w:val="202124"/>
+          <w:spacing w:val="2"/>
+          <w:shd w:val="clear" w:color="auto" w:fill="FFFFFF"/>
+        </w:rPr>
+        <w:t>README.md</w:t>
+      </w:r>
+    </w:p>
+    <w:p>
+      <w:pPr>
+        <w:pStyle w:val="ListParagraph"/>
+        <w:numPr>
+          <w:ilvl w:val="2"/>
+          <w:numId w:val="3"/>
+        </w:numPr>
+        <w:rPr>
+          <w:rFonts w:ascii="Roboto" w:hAnsi="Roboto"/>
+          <w:bCs/>
+          <w:color w:val="202124"/>
+          <w:spacing w:val="2"/>
+          <w:shd w:val="clear" w:color="auto" w:fill="FFFFFF"/>
+        </w:rPr>
+      </w:pPr>
+      <w:r>
+        <w:rPr>
+          <w:rFonts w:ascii="Roboto" w:hAnsi="Roboto"/>
+          <w:bCs/>
+          <w:color w:val="202124"/>
+          <w:spacing w:val="2"/>
+          <w:shd w:val="clear" w:color="auto" w:fill="FFFFFF"/>
+        </w:rPr>
+        <w:t>What the app does</w:t>
+      </w:r>
+    </w:p>
+    <w:p>
+      <w:pPr>
+        <w:pStyle w:val="ListParagraph"/>
+        <w:numPr>
+          <w:ilvl w:val="2"/>
+          <w:numId w:val="3"/>
+        </w:numPr>
+        <w:rPr>
+          <w:rFonts w:ascii="Roboto" w:hAnsi="Roboto"/>
+          <w:bCs/>
+          <w:color w:val="202124"/>
+          <w:spacing w:val="2"/>
+          <w:shd w:val="clear" w:color="auto" w:fill="FFFFFF"/>
+        </w:rPr>
+      </w:pPr>
+      <w:r>
+        <w:rPr>
+          <w:rFonts w:ascii="Roboto" w:hAnsi="Roboto"/>
+          <w:bCs/>
+          <w:color w:val="202124"/>
+          <w:spacing w:val="2"/>
+          <w:shd w:val="clear" w:color="auto" w:fill="FFFFFF"/>
+        </w:rPr>
+        <w:t>What I learned</w:t>
+      </w:r>
+    </w:p>
+    <w:p>
+      <w:pPr>
+        <w:pStyle w:val="ListParagraph"/>
+        <w:numPr>
+          <w:ilvl w:val="3"/>
+          <w:numId w:val="3"/>
+        </w:numPr>
+        <w:rPr>
+          <w:rFonts w:ascii="Roboto" w:hAnsi="Roboto"/>
+          <w:bCs/>
+          <w:color w:val="202124"/>
+          <w:spacing w:val="2"/>
+          <w:shd w:val="clear" w:color="auto" w:fill="FFFFFF"/>
+        </w:rPr>
+      </w:pPr>
+      <w:r>
+        <w:rPr>
+          <w:rFonts w:ascii="Roboto" w:hAnsi="Roboto"/>
+          <w:bCs/>
+          <w:color w:val="202124"/>
+          <w:spacing w:val="2"/>
+          <w:shd w:val="clear" w:color="auto" w:fill="FFFFFF"/>
+        </w:rPr>
+        <w:t>Password reset</w:t>
+      </w:r>
+    </w:p>
+    <w:p>
+      <w:pPr>
+        <w:pStyle w:val="ListParagraph"/>
+        <w:numPr>
+          <w:ilvl w:val="3"/>
+          <w:numId w:val="3"/>
+        </w:numPr>
+        <w:rPr>
+          <w:rFonts w:ascii="Roboto" w:hAnsi="Roboto"/>
+          <w:bCs/>
+          <w:color w:val="202124"/>
+          <w:spacing w:val="2"/>
+          <w:shd w:val="clear" w:color="auto" w:fill="FFFFFF"/>
+        </w:rPr>
+      </w:pPr>
+      <w:r>
+        <w:rPr>
+          <w:rFonts w:ascii="Roboto" w:hAnsi="Roboto"/>
+          <w:bCs/>
+          <w:color w:val="202124"/>
+          <w:spacing w:val="2"/>
+          <w:shd w:val="clear" w:color="auto" w:fill="FFFFFF"/>
+        </w:rPr>
+        <w:t>CRUD app</w:t>
+      </w:r>
+    </w:p>
+    <w:p>
+      <w:pPr>
+        <w:pStyle w:val="ListParagraph"/>
+        <w:numPr>
+          <w:ilvl w:val="3"/>
+          <w:numId w:val="3"/>
+        </w:numPr>
+        <w:rPr>
+          <w:rFonts w:ascii="Roboto" w:hAnsi="Roboto"/>
+          <w:bCs/>
+          <w:color w:val="202124"/>
+          <w:spacing w:val="2"/>
+          <w:shd w:val="clear" w:color="auto" w:fill="FFFFFF"/>
+        </w:rPr>
+      </w:pPr>
+      <w:r>
+        <w:rPr>
+          <w:rFonts w:ascii="Roboto" w:hAnsi="Roboto"/>
+          <w:bCs/>
+          <w:color w:val="202124"/>
+          <w:spacing w:val="2"/>
+          <w:shd w:val="clear" w:color="auto" w:fill="FFFFFF"/>
+        </w:rPr>
+        <w:t>Heroku</w:t>
+      </w:r>
+    </w:p>
+    <w:p>
+      <w:pPr>
+        <w:pStyle w:val="ListParagraph"/>
+        <w:numPr>
+          <w:ilvl w:val="3"/>
+          <w:numId w:val="3"/>
+        </w:numPr>
+        <w:rPr>
+          <w:rFonts w:ascii="Roboto" w:hAnsi="Roboto"/>
+          <w:bCs/>
+          <w:color w:val="202124"/>
+          <w:spacing w:val="2"/>
+          <w:shd w:val="clear" w:color="auto" w:fill="FFFFFF"/>
+        </w:rPr>
+      </w:pPr>
+      <w:r>
+        <w:rPr>
+          <w:rFonts w:ascii="Roboto" w:hAnsi="Roboto"/>
+          <w:bCs/>
+          <w:color w:val="202124"/>
+          <w:spacing w:val="2"/>
+          <w:shd w:val="clear" w:color="auto" w:fill="FFFFFF"/>
+        </w:rPr>
+        <w:t>Version control, setting up new branches</w:t>
       </w:r>
       <w:bookmarkStart w:id="0" w:name="_GoBack"/>
       <w:bookmarkEnd w:id="0"/>
     </w:p>
     <w:p>
       <w:pPr>
-        <w:pStyle w:val="ListParagraph"/>
-        <w:numPr>
-          <w:ilvl w:val="0"/>
-          <w:numId w:val="3"/>
-        </w:numPr>
-        <w:rPr>
-          <w:rFonts w:ascii="Roboto" w:hAnsi="Roboto"/>
-          <w:bCs/>
-          <w:color w:val="202124"/>
-          <w:spacing w:val="2"/>
-          <w:shd w:val="clear" w:color="auto" w:fill="FFFFFF"/>
-        </w:rPr>
-      </w:pPr>
-      <w:r>
-        <w:rPr>
-          <w:rFonts w:ascii="Roboto" w:hAnsi="Roboto"/>
-          <w:bCs/>
-          <w:color w:val="202124"/>
-          <w:spacing w:val="2"/>
-          <w:shd w:val="clear" w:color="auto" w:fill="FFFFFF"/>
-        </w:rPr>
-        <w:t>Test email sending</w:t>
-      </w:r>
-    </w:p>
-    <w:p>
-      <w:pPr>
-        <w:pStyle w:val="ListParagraph"/>
-        <w:numPr>
-          <w:ilvl w:val="0"/>
-          <w:numId w:val="3"/>
-        </w:numPr>
-        <w:rPr>
-          <w:rFonts w:ascii="Roboto" w:hAnsi="Roboto"/>
-          <w:bCs/>
-          <w:color w:val="202124"/>
-          <w:spacing w:val="2"/>
-          <w:shd w:val="clear" w:color="auto" w:fill="FFFFFF"/>
-        </w:rPr>
-      </w:pPr>
-      <w:r>
-        <w:rPr>
-          <w:rFonts w:ascii="Roboto" w:hAnsi="Roboto"/>
-          <w:bCs/>
-          <w:color w:val="202124"/>
-          <w:spacing w:val="2"/>
-          <w:shd w:val="clear" w:color="auto" w:fill="FFFFFF"/>
-        </w:rPr>
-        <w:t>Test on 4k screen</w:t>
-      </w:r>
-    </w:p>
-    <w:p>
-      <w:pPr>
-        <w:pStyle w:val="ListParagraph"/>
-        <w:numPr>
-          <w:ilvl w:val="0"/>
-          <w:numId w:val="3"/>
-        </w:numPr>
-        <w:rPr>
-          <w:rFonts w:ascii="Roboto" w:hAnsi="Roboto"/>
-          <w:bCs/>
-          <w:color w:val="202124"/>
-          <w:spacing w:val="2"/>
-          <w:shd w:val="clear" w:color="auto" w:fill="FFFFFF"/>
-        </w:rPr>
-      </w:pPr>
-      <w:r>
-        <w:rPr>
-          <w:rFonts w:ascii="Roboto" w:hAnsi="Roboto"/>
-          <w:bCs/>
-          <w:color w:val="202124"/>
-          <w:spacing w:val="2"/>
-          <w:shd w:val="clear" w:color="auto" w:fill="FFFFFF"/>
-        </w:rPr>
-        <w:t>If wrong login entered – currently diverts to login</w:t>
-      </w:r>
-    </w:p>
-    <w:p>
-      <w:pPr>
-        <w:pStyle w:val="ListParagraph"/>
-        <w:numPr>
-          <w:ilvl w:val="0"/>
-          <w:numId w:val="3"/>
-        </w:numPr>
-        <w:rPr>
-          <w:rFonts w:ascii="Roboto" w:hAnsi="Roboto"/>
-          <w:bCs/>
-          <w:color w:val="202124"/>
-          <w:spacing w:val="2"/>
-          <w:shd w:val="clear" w:color="auto" w:fill="FFFFFF"/>
-        </w:rPr>
-      </w:pPr>
-      <w:r>
-        <w:rPr>
-          <w:rFonts w:ascii="Roboto" w:hAnsi="Roboto"/>
-          <w:bCs/>
-          <w:color w:val="202124"/>
-          <w:spacing w:val="2"/>
-          <w:shd w:val="clear" w:color="auto" w:fill="FFFFFF"/>
-        </w:rPr>
-        <w:t>Pagination</w:t>
-      </w:r>
-    </w:p>
-    <w:p>
-      <w:pPr>
-        <w:pStyle w:val="ListParagraph"/>
-        <w:numPr>
-          <w:ilvl w:val="0"/>
-          <w:numId w:val="3"/>
-        </w:numPr>
-        <w:rPr>
-          <w:rFonts w:ascii="Roboto" w:hAnsi="Roboto"/>
-          <w:color w:val="202124"/>
-          <w:spacing w:val="2"/>
-          <w:shd w:val="clear" w:color="auto" w:fill="FFFFFF"/>
-        </w:rPr>
-      </w:pPr>
-      <w:r>
-        <w:rPr>
-          <w:rFonts w:ascii="Roboto" w:hAnsi="Roboto"/>
-          <w:color w:val="202124"/>
-          <w:spacing w:val="2"/>
-          <w:shd w:val="clear" w:color="auto" w:fill="FFFFFF"/>
-        </w:rPr>
-        <w:t>Mobile testing</w:t>
-      </w:r>
-    </w:p>
-    <w:p>
-      <w:pPr>
-        <w:pStyle w:val="ListParagraph"/>
-        <w:numPr>
-          <w:ilvl w:val="1"/>
-          <w:numId w:val="3"/>
-        </w:numPr>
-        <w:rPr>
-          <w:rFonts w:ascii="Roboto" w:hAnsi="Roboto"/>
-          <w:color w:val="202124"/>
-          <w:spacing w:val="2"/>
-          <w:shd w:val="clear" w:color="auto" w:fill="FFFFFF"/>
-        </w:rPr>
-      </w:pPr>
-      <w:r>
-        <w:rPr>
-          <w:rFonts w:ascii="Roboto" w:hAnsi="Roboto"/>
-          <w:color w:val="202124"/>
-          <w:spacing w:val="2"/>
-          <w:shd w:val="clear" w:color="auto" w:fill="FFFFFF"/>
-        </w:rPr>
-        <w:t>Get admin and logout into the burger bars</w:t>
-      </w:r>
-    </w:p>
-    <w:p>
-      <w:pPr>
-        <w:pStyle w:val="ListParagraph"/>
-        <w:numPr>
-          <w:ilvl w:val="0"/>
-          <w:numId w:val="3"/>
-        </w:numPr>
-        <w:rPr>
-          <w:rFonts w:ascii="Roboto" w:hAnsi="Roboto"/>
-          <w:bCs/>
-          <w:color w:val="202124"/>
-          <w:spacing w:val="2"/>
-          <w:shd w:val="clear" w:color="auto" w:fill="FFFFFF"/>
-        </w:rPr>
-      </w:pPr>
-      <w:r>
-        <w:rPr>
-          <w:rFonts w:ascii="Roboto" w:hAnsi="Roboto"/>
-          <w:bCs/>
-          <w:color w:val="202124"/>
-          <w:spacing w:val="2"/>
-          <w:shd w:val="clear" w:color="auto" w:fill="FFFFFF"/>
-        </w:rPr>
-        <w:t>Get on Github</w:t>
-      </w:r>
-    </w:p>
-    <w:p>
-      <w:pPr>
-        <w:pStyle w:val="ListParagraph"/>
-        <w:numPr>
-          <w:ilvl w:val="1"/>
-          <w:numId w:val="3"/>
-        </w:numPr>
-        <w:rPr>
-          <w:rFonts w:ascii="Roboto" w:hAnsi="Roboto"/>
-          <w:bCs/>
-          <w:color w:val="202124"/>
-          <w:spacing w:val="2"/>
-          <w:shd w:val="clear" w:color="auto" w:fill="FFFFFF"/>
-        </w:rPr>
-      </w:pPr>
-      <w:r>
-        <w:rPr>
-          <w:rFonts w:ascii="Roboto" w:hAnsi="Roboto"/>
-          <w:bCs/>
-          <w:color w:val="202124"/>
-          <w:spacing w:val="2"/>
-          <w:shd w:val="clear" w:color="auto" w:fill="FFFFFF"/>
-        </w:rPr>
-        <w:t>README.md</w:t>
-      </w:r>
-    </w:p>
-    <w:p>
-      <w:pPr>
-        <w:pStyle w:val="ListParagraph"/>
-        <w:numPr>
-          <w:ilvl w:val="2"/>
-          <w:numId w:val="3"/>
-        </w:numPr>
-        <w:rPr>
-          <w:rFonts w:ascii="Roboto" w:hAnsi="Roboto"/>
-          <w:bCs/>
-          <w:color w:val="202124"/>
-          <w:spacing w:val="2"/>
-          <w:shd w:val="clear" w:color="auto" w:fill="FFFFFF"/>
-        </w:rPr>
-      </w:pPr>
-      <w:r>
-        <w:rPr>
-          <w:rFonts w:ascii="Roboto" w:hAnsi="Roboto"/>
-          <w:bCs/>
-          <w:color w:val="202124"/>
-          <w:spacing w:val="2"/>
-          <w:shd w:val="clear" w:color="auto" w:fill="FFFFFF"/>
-        </w:rPr>
-        <w:t>What the app does</w:t>
-      </w:r>
-    </w:p>
-    <w:p>
-      <w:pPr>
-        <w:pStyle w:val="ListParagraph"/>
-        <w:numPr>
-          <w:ilvl w:val="2"/>
-          <w:numId w:val="3"/>
-        </w:numPr>
-        <w:rPr>
-          <w:rFonts w:ascii="Roboto" w:hAnsi="Roboto"/>
-          <w:bCs/>
-          <w:color w:val="202124"/>
-          <w:spacing w:val="2"/>
-          <w:shd w:val="clear" w:color="auto" w:fill="FFFFFF"/>
-        </w:rPr>
-      </w:pPr>
-      <w:r>
-        <w:rPr>
-          <w:rFonts w:ascii="Roboto" w:hAnsi="Roboto"/>
-          <w:bCs/>
-          <w:color w:val="202124"/>
-          <w:spacing w:val="2"/>
-          <w:shd w:val="clear" w:color="auto" w:fill="FFFFFF"/>
-        </w:rPr>
-        <w:t>What I learned</w:t>
-      </w:r>
-    </w:p>
-    <w:p>
-      <w:pPr>
-        <w:pStyle w:val="ListParagraph"/>
-        <w:numPr>
-          <w:ilvl w:val="3"/>
-          <w:numId w:val="3"/>
-        </w:numPr>
-        <w:rPr>
-          <w:rFonts w:ascii="Roboto" w:hAnsi="Roboto"/>
-          <w:bCs/>
-          <w:color w:val="202124"/>
-          <w:spacing w:val="2"/>
-          <w:shd w:val="clear" w:color="auto" w:fill="FFFFFF"/>
-        </w:rPr>
-      </w:pPr>
-      <w:r>
-        <w:rPr>
-          <w:rFonts w:ascii="Roboto" w:hAnsi="Roboto"/>
-          <w:bCs/>
-          <w:color w:val="202124"/>
-          <w:spacing w:val="2"/>
-          <w:shd w:val="clear" w:color="auto" w:fill="FFFFFF"/>
-        </w:rPr>
-        <w:t>Password reset</w:t>
-      </w:r>
-    </w:p>
-    <w:p>
-      <w:pPr>
-        <w:pStyle w:val="ListParagraph"/>
-        <w:numPr>
-          <w:ilvl w:val="3"/>
-          <w:numId w:val="3"/>
-        </w:numPr>
-        <w:rPr>
-          <w:rFonts w:ascii="Roboto" w:hAnsi="Roboto"/>
-          <w:bCs/>
-          <w:color w:val="202124"/>
-          <w:spacing w:val="2"/>
-          <w:shd w:val="clear" w:color="auto" w:fill="FFFFFF"/>
-        </w:rPr>
-      </w:pPr>
-      <w:r>
-        <w:rPr>
-          <w:rFonts w:ascii="Roboto" w:hAnsi="Roboto"/>
-          <w:bCs/>
-          <w:color w:val="202124"/>
-          <w:spacing w:val="2"/>
-          <w:shd w:val="clear" w:color="auto" w:fill="FFFFFF"/>
-        </w:rPr>
-        <w:t>CRUD app</w:t>
-      </w:r>
-    </w:p>
-    <w:p>
-      <w:pPr>
         <w:rPr>
           <w:rFonts w:ascii="Roboto" w:hAnsi="Roboto"/>
           <w:bCs/>
@@ -1136,7 +1243,6 @@
           <w:spacing w:val="2"/>
           <w:shd w:val="clear" w:color="auto" w:fill="FFFFFF"/>
         </w:rPr>
-        <w:lastRenderedPageBreak/>
         <w:t xml:space="preserve">Rate out of five on a few factors - </w:t>
       </w:r>
       <w:r>

</xml_diff>